<commit_message>
design pattern doc updated
</commit_message>
<xml_diff>
--- a/DesignPatterns.docx
+++ b/DesignPatterns.docx
@@ -5,7 +5,6 @@
     <w:p>
       <w:pPr>
         <w:rPr>
-          <w:rFonts w:hint="eastAsia"/>
           <w:szCs w:val="24"/>
         </w:rPr>
       </w:pPr>
@@ -69,7 +68,6 @@
     <w:p>
       <w:pPr>
         <w:rPr>
-          <w:rFonts w:hint="eastAsia"/>
           <w:szCs w:val="24"/>
         </w:rPr>
       </w:pPr>
@@ -134,7 +132,6 @@
     <w:p>
       <w:pPr>
         <w:rPr>
-          <w:rFonts w:hint="eastAsia"/>
           <w:szCs w:val="24"/>
         </w:rPr>
       </w:pPr>
@@ -195,6 +192,630 @@
           </wp:inline>
         </w:drawing>
       </w:r>
+    </w:p>
+    <w:p>
+      <w:pPr>
+        <w:rPr>
+          <w:szCs w:val="24"/>
+        </w:rPr>
+      </w:pPr>
+    </w:p>
+    <w:p>
+      <w:pPr>
+        <w:rPr>
+          <w:szCs w:val="24"/>
+        </w:rPr>
+      </w:pPr>
+    </w:p>
+    <w:p>
+      <w:pPr>
+        <w:rPr>
+          <w:szCs w:val="24"/>
+        </w:rPr>
+      </w:pPr>
+    </w:p>
+    <w:p>
+      <w:pPr>
+        <w:rPr>
+          <w:szCs w:val="24"/>
+        </w:rPr>
+      </w:pPr>
+    </w:p>
+    <w:p>
+      <w:pPr>
+        <w:rPr>
+          <w:szCs w:val="24"/>
+        </w:rPr>
+      </w:pPr>
+    </w:p>
+    <w:p>
+      <w:pPr>
+        <w:rPr>
+          <w:szCs w:val="24"/>
+        </w:rPr>
+      </w:pPr>
+    </w:p>
+    <w:p>
+      <w:pPr>
+        <w:rPr>
+          <w:szCs w:val="24"/>
+        </w:rPr>
+      </w:pPr>
+    </w:p>
+    <w:p>
+      <w:pPr>
+        <w:rPr>
+          <w:szCs w:val="24"/>
+        </w:rPr>
+      </w:pPr>
+    </w:p>
+    <w:p>
+      <w:pPr>
+        <w:rPr>
+          <w:b/>
+          <w:sz w:val="24"/>
+          <w:szCs w:val="24"/>
+        </w:rPr>
+      </w:pPr>
+      <w:r>
+        <w:rPr>
+          <w:b/>
+          <w:sz w:val="24"/>
+          <w:szCs w:val="24"/>
+        </w:rPr>
+        <w:lastRenderedPageBreak/>
+        <w:t>Common Design Patterns:</w:t>
+      </w:r>
+    </w:p>
+    <w:p>
+      <w:pPr>
+        <w:pStyle w:val="ListParagraph"/>
+        <w:numPr>
+          <w:ilvl w:val="0"/>
+          <w:numId w:val="48"/>
+        </w:numPr>
+        <w:rPr>
+          <w:szCs w:val="24"/>
+        </w:rPr>
+      </w:pPr>
+      <w:r>
+        <w:rPr>
+          <w:szCs w:val="24"/>
+        </w:rPr>
+        <w:t>Singleton</w:t>
+      </w:r>
+      <w:r>
+        <w:rPr>
+          <w:szCs w:val="24"/>
+        </w:rPr>
+        <w:t xml:space="preserve">: </w:t>
+      </w:r>
+      <w:r>
+        <w:rPr>
+          <w:szCs w:val="24"/>
+        </w:rPr>
+        <w:t>only one instance for the class; can be accessed globally</w:t>
+      </w:r>
+    </w:p>
+    <w:p>
+      <w:pPr>
+        <w:pStyle w:val="ListParagraph"/>
+        <w:numPr>
+          <w:ilvl w:val="1"/>
+          <w:numId w:val="48"/>
+        </w:numPr>
+        <w:rPr>
+          <w:szCs w:val="24"/>
+        </w:rPr>
+      </w:pPr>
+      <w:r>
+        <w:rPr>
+          <w:b/>
+          <w:szCs w:val="24"/>
+        </w:rPr>
+        <w:t>pro</w:t>
+      </w:r>
+      <w:r>
+        <w:rPr>
+          <w:szCs w:val="24"/>
+        </w:rPr>
+        <w:t xml:space="preserve">: only one instance </w:t>
+      </w:r>
+      <w:r>
+        <w:rPr>
+          <w:szCs w:val="24"/>
+        </w:rPr>
+        <w:sym w:font="Wingdings" w:char="F0E0"/>
+      </w:r>
+      <w:r>
+        <w:rPr>
+          <w:szCs w:val="24"/>
+        </w:rPr>
+        <w:t xml:space="preserve"> save memory; no need to </w:t>
+      </w:r>
+      <w:proofErr w:type="spellStart"/>
+      <w:r>
+        <w:rPr>
+          <w:szCs w:val="24"/>
+        </w:rPr>
+        <w:t>create&amp;delete</w:t>
+      </w:r>
+      <w:proofErr w:type="spellEnd"/>
+      <w:r>
+        <w:rPr>
+          <w:szCs w:val="24"/>
+        </w:rPr>
+        <w:t xml:space="preserve"> instance </w:t>
+      </w:r>
+      <w:proofErr w:type="spellStart"/>
+      <w:r>
+        <w:rPr>
+          <w:szCs w:val="24"/>
+        </w:rPr>
+        <w:t>repeatly</w:t>
+      </w:r>
+      <w:proofErr w:type="spellEnd"/>
+    </w:p>
+    <w:p>
+      <w:pPr>
+        <w:pStyle w:val="ListParagraph"/>
+        <w:numPr>
+          <w:ilvl w:val="1"/>
+          <w:numId w:val="48"/>
+        </w:numPr>
+        <w:rPr>
+          <w:b/>
+          <w:szCs w:val="24"/>
+        </w:rPr>
+      </w:pPr>
+      <w:r>
+        <w:rPr>
+          <w:b/>
+          <w:szCs w:val="24"/>
+        </w:rPr>
+        <w:t>con</w:t>
+      </w:r>
+      <w:r>
+        <w:rPr>
+          <w:b/>
+          <w:szCs w:val="24"/>
+        </w:rPr>
+        <w:t xml:space="preserve">: </w:t>
+      </w:r>
+      <w:r>
+        <w:rPr>
+          <w:szCs w:val="24"/>
+        </w:rPr>
+        <w:t>no interface, cannot inherit; not thread safe</w:t>
+      </w:r>
+      <w:r>
+        <w:rPr>
+          <w:b/>
+          <w:szCs w:val="24"/>
+        </w:rPr>
+        <w:t xml:space="preserve"> </w:t>
+      </w:r>
+    </w:p>
+    <w:p>
+      <w:pPr>
+        <w:ind w:left="720"/>
+        <w:rPr>
+          <w:b/>
+          <w:szCs w:val="24"/>
+        </w:rPr>
+      </w:pPr>
+      <w:r>
+        <w:rPr>
+          <w:b/>
+          <w:noProof/>
+          <w:szCs w:val="24"/>
+          <w:lang w:val="en-US"/>
+        </w:rPr>
+        <w:drawing>
+          <wp:inline distT="0" distB="0" distL="0" distR="0" wp14:anchorId="1F29E4AF" wp14:editId="4096FFF3">
+            <wp:extent cx="2810613" cy="1941765"/>
+            <wp:effectExtent l="0" t="0" r="0" b="0"/>
+            <wp:docPr id="4" name="Picture 4" descr="../../Screen%20Shot%202019-09-13%20at%201.41.03%20PM.png"/>
+            <wp:cNvGraphicFramePr>
+              <a:graphicFrameLocks xmlns:a="http://schemas.openxmlformats.org/drawingml/2006/main" noChangeAspect="1"/>
+            </wp:cNvGraphicFramePr>
+            <a:graphic xmlns:a="http://schemas.openxmlformats.org/drawingml/2006/main">
+              <a:graphicData uri="http://schemas.openxmlformats.org/drawingml/2006/picture">
+                <pic:pic xmlns:pic="http://schemas.openxmlformats.org/drawingml/2006/picture">
+                  <pic:nvPicPr>
+                    <pic:cNvPr id="0" name="Picture 1" descr="../../Screen%20Shot%202019-09-13%20at%201.41.03%20PM.png"/>
+                    <pic:cNvPicPr>
+                      <a:picLocks noChangeAspect="1" noChangeArrowheads="1"/>
+                    </pic:cNvPicPr>
+                  </pic:nvPicPr>
+                  <pic:blipFill>
+                    <a:blip r:embed="rId11">
+                      <a:extLst>
+                        <a:ext uri="{28A0092B-C50C-407E-A947-70E740481C1C}">
+                          <a14:useLocalDpi xmlns:a14="http://schemas.microsoft.com/office/drawing/2010/main" val="0"/>
+                        </a:ext>
+                      </a:extLst>
+                    </a:blip>
+                    <a:srcRect/>
+                    <a:stretch>
+                      <a:fillRect/>
+                    </a:stretch>
+                  </pic:blipFill>
+                  <pic:spPr bwMode="auto">
+                    <a:xfrm>
+                      <a:off x="0" y="0"/>
+                      <a:ext cx="2910551" cy="2010809"/>
+                    </a:xfrm>
+                    <a:prstGeom prst="rect">
+                      <a:avLst/>
+                    </a:prstGeom>
+                    <a:noFill/>
+                    <a:ln>
+                      <a:noFill/>
+                    </a:ln>
+                  </pic:spPr>
+                </pic:pic>
+              </a:graphicData>
+            </a:graphic>
+          </wp:inline>
+        </w:drawing>
+      </w:r>
+    </w:p>
+    <w:p>
+      <w:pPr>
+        <w:pStyle w:val="ListParagraph"/>
+        <w:numPr>
+          <w:ilvl w:val="0"/>
+          <w:numId w:val="48"/>
+        </w:numPr>
+        <w:rPr>
+          <w:szCs w:val="24"/>
+        </w:rPr>
+      </w:pPr>
+      <w:r>
+        <w:rPr>
+          <w:szCs w:val="24"/>
+        </w:rPr>
+        <w:t>Factory Method</w:t>
+      </w:r>
+      <w:r>
+        <w:rPr>
+          <w:szCs w:val="24"/>
+        </w:rPr>
+        <w:t>:</w:t>
+      </w:r>
+      <w:r>
+        <w:rPr>
+          <w:szCs w:val="24"/>
+        </w:rPr>
+        <w:t xml:space="preserve"> create object without exposing logic to the client using the common interface</w:t>
+      </w:r>
+    </w:p>
+    <w:p>
+      <w:pPr>
+        <w:pStyle w:val="ListParagraph"/>
+        <w:numPr>
+          <w:ilvl w:val="1"/>
+          <w:numId w:val="48"/>
+        </w:numPr>
+        <w:rPr>
+          <w:szCs w:val="24"/>
+        </w:rPr>
+      </w:pPr>
+      <w:r>
+        <w:rPr>
+          <w:szCs w:val="24"/>
+        </w:rPr>
+        <w:t xml:space="preserve">when? we </w:t>
+      </w:r>
+      <w:r>
+        <w:rPr>
+          <w:szCs w:val="24"/>
+        </w:rPr>
+        <w:t>want to</w:t>
+      </w:r>
+      <w:r>
+        <w:rPr>
+          <w:szCs w:val="24"/>
+        </w:rPr>
+        <w:t xml:space="preserve"> </w:t>
+      </w:r>
+      <w:proofErr w:type="gramStart"/>
+      <w:r>
+        <w:rPr>
+          <w:szCs w:val="24"/>
+        </w:rPr>
+        <w:t>make</w:t>
+      </w:r>
+      <w:proofErr w:type="gramEnd"/>
+      <w:r>
+        <w:rPr>
+          <w:szCs w:val="24"/>
+        </w:rPr>
+        <w:t xml:space="preserve"> different instance basing on the condition</w:t>
+      </w:r>
+    </w:p>
+    <w:p>
+      <w:pPr>
+        <w:pStyle w:val="ListParagraph"/>
+        <w:numPr>
+          <w:ilvl w:val="1"/>
+          <w:numId w:val="48"/>
+        </w:numPr>
+        <w:rPr>
+          <w:szCs w:val="24"/>
+        </w:rPr>
+      </w:pPr>
+      <w:r>
+        <w:rPr>
+          <w:szCs w:val="24"/>
+        </w:rPr>
+        <w:t xml:space="preserve">how: </w:t>
+      </w:r>
+      <w:r>
+        <w:rPr>
+          <w:b/>
+          <w:szCs w:val="24"/>
+        </w:rPr>
+        <w:t>children class</w:t>
+      </w:r>
+      <w:r>
+        <w:rPr>
+          <w:szCs w:val="24"/>
+        </w:rPr>
+        <w:t xml:space="preserve"> </w:t>
+      </w:r>
+      <w:r>
+        <w:rPr>
+          <w:szCs w:val="24"/>
+        </w:rPr>
+        <w:t>make the factory interface</w:t>
+      </w:r>
+    </w:p>
+    <w:p>
+      <w:pPr>
+        <w:rPr>
+          <w:szCs w:val="24"/>
+        </w:rPr>
+      </w:pPr>
+      <w:r>
+        <w:rPr>
+          <w:noProof/>
+          <w:szCs w:val="24"/>
+          <w:lang w:val="en-US"/>
+        </w:rPr>
+        <w:drawing>
+          <wp:inline distT="0" distB="0" distL="0" distR="0" wp14:anchorId="7C4CD95B" wp14:editId="55D28B83">
+            <wp:extent cx="4977765" cy="2868597"/>
+            <wp:effectExtent l="0" t="0" r="0" b="0"/>
+            <wp:docPr id="5" name="Picture 5" descr="../../Screen%20Shot%202019-09-13%20at%202.00.40%20PM.png"/>
+            <wp:cNvGraphicFramePr>
+              <a:graphicFrameLocks xmlns:a="http://schemas.openxmlformats.org/drawingml/2006/main" noChangeAspect="1"/>
+            </wp:cNvGraphicFramePr>
+            <a:graphic xmlns:a="http://schemas.openxmlformats.org/drawingml/2006/main">
+              <a:graphicData uri="http://schemas.openxmlformats.org/drawingml/2006/picture">
+                <pic:pic xmlns:pic="http://schemas.openxmlformats.org/drawingml/2006/picture">
+                  <pic:nvPicPr>
+                    <pic:cNvPr id="0" name="Picture 2" descr="../../Screen%20Shot%202019-09-13%20at%202.00.40%20PM.png"/>
+                    <pic:cNvPicPr>
+                      <a:picLocks noChangeAspect="1" noChangeArrowheads="1"/>
+                    </pic:cNvPicPr>
+                  </pic:nvPicPr>
+                  <pic:blipFill>
+                    <a:blip r:embed="rId12">
+                      <a:extLst>
+                        <a:ext uri="{28A0092B-C50C-407E-A947-70E740481C1C}">
+                          <a14:useLocalDpi xmlns:a14="http://schemas.microsoft.com/office/drawing/2010/main" val="0"/>
+                        </a:ext>
+                      </a:extLst>
+                    </a:blip>
+                    <a:srcRect/>
+                    <a:stretch>
+                      <a:fillRect/>
+                    </a:stretch>
+                  </pic:blipFill>
+                  <pic:spPr bwMode="auto">
+                    <a:xfrm>
+                      <a:off x="0" y="0"/>
+                      <a:ext cx="4998884" cy="2880767"/>
+                    </a:xfrm>
+                    <a:prstGeom prst="rect">
+                      <a:avLst/>
+                    </a:prstGeom>
+                    <a:noFill/>
+                    <a:ln>
+                      <a:noFill/>
+                    </a:ln>
+                  </pic:spPr>
+                </pic:pic>
+              </a:graphicData>
+            </a:graphic>
+          </wp:inline>
+        </w:drawing>
+      </w:r>
+    </w:p>
+    <w:p>
+      <w:pPr>
+        <w:pStyle w:val="ListParagraph"/>
+        <w:numPr>
+          <w:ilvl w:val="0"/>
+          <w:numId w:val="48"/>
+        </w:numPr>
+        <w:rPr>
+          <w:szCs w:val="24"/>
+        </w:rPr>
+      </w:pPr>
+      <w:r>
+        <w:rPr>
+          <w:szCs w:val="24"/>
+        </w:rPr>
+        <w:t>Abstract Factory</w:t>
+      </w:r>
+      <w:r>
+        <w:rPr>
+          <w:szCs w:val="24"/>
+        </w:rPr>
+        <w:t>: factory of factories</w:t>
+      </w:r>
+      <w:r>
+        <w:rPr>
+          <w:szCs w:val="24"/>
+        </w:rPr>
+        <w:t>; best way to create an object</w:t>
+      </w:r>
+    </w:p>
+    <w:p>
+      <w:pPr>
+        <w:pStyle w:val="ListParagraph"/>
+        <w:numPr>
+          <w:ilvl w:val="1"/>
+          <w:numId w:val="48"/>
+        </w:numPr>
+        <w:rPr>
+          <w:szCs w:val="24"/>
+        </w:rPr>
+      </w:pPr>
+      <w:r>
+        <w:rPr>
+          <w:szCs w:val="24"/>
+        </w:rPr>
+        <w:t>purpose: provide an interface to create multiple dependent objects</w:t>
+      </w:r>
+      <w:r>
+        <w:rPr>
+          <w:szCs w:val="24"/>
+        </w:rPr>
+        <w:t xml:space="preserve">; no need to </w:t>
+      </w:r>
+      <w:r>
+        <w:rPr>
+          <w:szCs w:val="24"/>
+        </w:rPr>
+        <w:t>explicitly specifying</w:t>
+      </w:r>
+      <w:r>
+        <w:rPr>
+          <w:szCs w:val="24"/>
+        </w:rPr>
+        <w:t xml:space="preserve"> their classes</w:t>
+      </w:r>
+    </w:p>
+    <w:p>
+      <w:pPr>
+        <w:pStyle w:val="ListParagraph"/>
+        <w:numPr>
+          <w:ilvl w:val="1"/>
+          <w:numId w:val="48"/>
+        </w:numPr>
+        <w:rPr>
+          <w:szCs w:val="24"/>
+        </w:rPr>
+      </w:pPr>
+      <w:r>
+        <w:rPr>
+          <w:rFonts w:hint="eastAsia"/>
+          <w:szCs w:val="24"/>
+        </w:rPr>
+        <w:t>solve</w:t>
+      </w:r>
+      <w:r>
+        <w:rPr>
+          <w:szCs w:val="24"/>
+        </w:rPr>
+        <w:t>: interface choosing problem</w:t>
+      </w:r>
+    </w:p>
+    <w:p>
+      <w:pPr>
+        <w:pStyle w:val="ListParagraph"/>
+        <w:numPr>
+          <w:ilvl w:val="0"/>
+          <w:numId w:val="48"/>
+        </w:numPr>
+        <w:rPr>
+          <w:szCs w:val="24"/>
+        </w:rPr>
+      </w:pPr>
+      <w:r>
+        <w:rPr>
+          <w:szCs w:val="24"/>
+        </w:rPr>
+        <w:t>Observer</w:t>
+      </w:r>
+      <w:r>
+        <w:rPr>
+          <w:szCs w:val="24"/>
+        </w:rPr>
+        <w:t xml:space="preserve">: </w:t>
+      </w:r>
+    </w:p>
+    <w:p>
+      <w:pPr>
+        <w:pStyle w:val="ListParagraph"/>
+        <w:numPr>
+          <w:ilvl w:val="1"/>
+          <w:numId w:val="48"/>
+        </w:numPr>
+        <w:rPr>
+          <w:szCs w:val="24"/>
+        </w:rPr>
+      </w:pPr>
+      <w:proofErr w:type="spellStart"/>
+      <w:r>
+        <w:rPr>
+          <w:szCs w:val="24"/>
+        </w:rPr>
+        <w:t>purpose&amp;when</w:t>
+      </w:r>
+      <w:proofErr w:type="spellEnd"/>
+      <w:r>
+        <w:rPr>
+          <w:szCs w:val="24"/>
+        </w:rPr>
+        <w:t xml:space="preserve">: </w:t>
+      </w:r>
+      <w:r>
+        <w:rPr>
+          <w:szCs w:val="24"/>
+        </w:rPr>
+        <w:t>when there is one-to-many relationship between objects such as if one object is modified, its dependent objects are to be notified automatically</w:t>
+      </w:r>
+    </w:p>
+    <w:p>
+      <w:pPr>
+        <w:pStyle w:val="ListParagraph"/>
+        <w:numPr>
+          <w:ilvl w:val="1"/>
+          <w:numId w:val="48"/>
+        </w:numPr>
+        <w:rPr>
+          <w:szCs w:val="24"/>
+        </w:rPr>
+      </w:pPr>
+      <w:r>
+        <w:rPr>
+          <w:szCs w:val="24"/>
+        </w:rPr>
+        <w:t xml:space="preserve">solve: </w:t>
+      </w:r>
+      <w:r>
+        <w:rPr>
+          <w:szCs w:val="24"/>
+        </w:rPr>
+        <w:t xml:space="preserve">one object change; others are notified </w:t>
+      </w:r>
+      <w:r>
+        <w:rPr>
+          <w:szCs w:val="24"/>
+        </w:rPr>
+        <w:sym w:font="Wingdings" w:char="F0E0"/>
+      </w:r>
+      <w:r>
+        <w:rPr>
+          <w:szCs w:val="24"/>
+        </w:rPr>
+        <w:t xml:space="preserve"> high cohesion &amp; low coupling </w:t>
+      </w:r>
       <w:bookmarkStart w:id="0" w:name="_GoBack"/>
       <w:bookmarkEnd w:id="0"/>
     </w:p>
@@ -5261,6 +5882,119 @@
       <w:lvlJc w:val="left"/>
       <w:pPr>
         <w:ind w:left="6480" w:hanging="360"/>
+      </w:pPr>
+      <w:rPr>
+        <w:rFonts w:ascii="Wingdings" w:hAnsi="Wingdings" w:hint="default"/>
+      </w:rPr>
+    </w:lvl>
+  </w:abstractNum>
+  <w:abstractNum w:abstractNumId="47">
+    <w:nsid w:val="7DAF04DD"/>
+    <w:multiLevelType w:val="hybridMultilevel"/>
+    <w:tmpl w:val="7F5C871C"/>
+    <w:lvl w:ilvl="0" w:tplc="04090001">
+      <w:start w:val="1"/>
+      <w:numFmt w:val="bullet"/>
+      <w:lvlText w:val=""/>
+      <w:lvlJc w:val="left"/>
+      <w:pPr>
+        <w:ind w:left="360" w:hanging="360"/>
+      </w:pPr>
+      <w:rPr>
+        <w:rFonts w:ascii="Symbol" w:hAnsi="Symbol" w:hint="default"/>
+      </w:rPr>
+    </w:lvl>
+    <w:lvl w:ilvl="1" w:tplc="04090003">
+      <w:start w:val="1"/>
+      <w:numFmt w:val="bullet"/>
+      <w:lvlText w:val="o"/>
+      <w:lvlJc w:val="left"/>
+      <w:pPr>
+        <w:ind w:left="1080" w:hanging="360"/>
+      </w:pPr>
+      <w:rPr>
+        <w:rFonts w:ascii="Courier New" w:hAnsi="Courier New" w:cs="Courier New" w:hint="default"/>
+      </w:rPr>
+    </w:lvl>
+    <w:lvl w:ilvl="2" w:tplc="04090005" w:tentative="1">
+      <w:start w:val="1"/>
+      <w:numFmt w:val="bullet"/>
+      <w:lvlText w:val=""/>
+      <w:lvlJc w:val="left"/>
+      <w:pPr>
+        <w:ind w:left="1800" w:hanging="360"/>
+      </w:pPr>
+      <w:rPr>
+        <w:rFonts w:ascii="Wingdings" w:hAnsi="Wingdings" w:hint="default"/>
+      </w:rPr>
+    </w:lvl>
+    <w:lvl w:ilvl="3" w:tplc="04090001" w:tentative="1">
+      <w:start w:val="1"/>
+      <w:numFmt w:val="bullet"/>
+      <w:lvlText w:val=""/>
+      <w:lvlJc w:val="left"/>
+      <w:pPr>
+        <w:ind w:left="2520" w:hanging="360"/>
+      </w:pPr>
+      <w:rPr>
+        <w:rFonts w:ascii="Symbol" w:hAnsi="Symbol" w:hint="default"/>
+      </w:rPr>
+    </w:lvl>
+    <w:lvl w:ilvl="4" w:tplc="04090003" w:tentative="1">
+      <w:start w:val="1"/>
+      <w:numFmt w:val="bullet"/>
+      <w:lvlText w:val="o"/>
+      <w:lvlJc w:val="left"/>
+      <w:pPr>
+        <w:ind w:left="3240" w:hanging="360"/>
+      </w:pPr>
+      <w:rPr>
+        <w:rFonts w:ascii="Courier New" w:hAnsi="Courier New" w:cs="Courier New" w:hint="default"/>
+      </w:rPr>
+    </w:lvl>
+    <w:lvl w:ilvl="5" w:tplc="04090005" w:tentative="1">
+      <w:start w:val="1"/>
+      <w:numFmt w:val="bullet"/>
+      <w:lvlText w:val=""/>
+      <w:lvlJc w:val="left"/>
+      <w:pPr>
+        <w:ind w:left="3960" w:hanging="360"/>
+      </w:pPr>
+      <w:rPr>
+        <w:rFonts w:ascii="Wingdings" w:hAnsi="Wingdings" w:hint="default"/>
+      </w:rPr>
+    </w:lvl>
+    <w:lvl w:ilvl="6" w:tplc="04090001" w:tentative="1">
+      <w:start w:val="1"/>
+      <w:numFmt w:val="bullet"/>
+      <w:lvlText w:val=""/>
+      <w:lvlJc w:val="left"/>
+      <w:pPr>
+        <w:ind w:left="4680" w:hanging="360"/>
+      </w:pPr>
+      <w:rPr>
+        <w:rFonts w:ascii="Symbol" w:hAnsi="Symbol" w:hint="default"/>
+      </w:rPr>
+    </w:lvl>
+    <w:lvl w:ilvl="7" w:tplc="04090003" w:tentative="1">
+      <w:start w:val="1"/>
+      <w:numFmt w:val="bullet"/>
+      <w:lvlText w:val="o"/>
+      <w:lvlJc w:val="left"/>
+      <w:pPr>
+        <w:ind w:left="5400" w:hanging="360"/>
+      </w:pPr>
+      <w:rPr>
+        <w:rFonts w:ascii="Courier New" w:hAnsi="Courier New" w:cs="Courier New" w:hint="default"/>
+      </w:rPr>
+    </w:lvl>
+    <w:lvl w:ilvl="8" w:tplc="04090005" w:tentative="1">
+      <w:start w:val="1"/>
+      <w:numFmt w:val="bullet"/>
+      <w:lvlText w:val=""/>
+      <w:lvlJc w:val="left"/>
+      <w:pPr>
+        <w:ind w:left="6120" w:hanging="360"/>
       </w:pPr>
       <w:rPr>
         <w:rFonts w:ascii="Wingdings" w:hAnsi="Wingdings" w:hint="default"/>
@@ -5407,6 +6141,9 @@
   </w:num>
   <w:num w:numId="47">
     <w:abstractNumId w:val="15"/>
+  </w:num>
+  <w:num w:numId="48">
+    <w:abstractNumId w:val="47"/>
   </w:num>
 </w:numbering>
 </file>
@@ -6249,7 +6986,7 @@
 </file>
 
 <file path=customXml/itemProps1.xml><?xml version="1.0" encoding="utf-8"?>
-<ds:datastoreItem xmlns:ds="http://schemas.openxmlformats.org/officeDocument/2006/customXml" ds:itemID="{11211635-054B-3F47-AD65-65000F330390}">
+<ds:datastoreItem xmlns:ds="http://schemas.openxmlformats.org/officeDocument/2006/customXml" ds:itemID="{179BF799-F92B-114D-A439-4B800648D258}">
   <ds:schemaRefs>
     <ds:schemaRef ds:uri="http://schemas.openxmlformats.org/officeDocument/2006/bibliography"/>
   </ds:schemaRefs>

</xml_diff>